<commit_message>
lecture1 finished version with exercises
</commit_message>
<xml_diff>
--- a/week1/week1 lecture.docx
+++ b/week1/week1 lecture.docx
@@ -2,6 +2,16 @@
 <file path=word/document.xml><?xml version="1.0" encoding="utf-8"?>
 <w:document xmlns:wpc="http://schemas.microsoft.com/office/word/2010/wordprocessingCanvas" xmlns:cx="http://schemas.microsoft.com/office/drawing/2014/chartex" xmlns:cx1="http://schemas.microsoft.com/office/drawing/2015/9/8/chartex" xmlns:cx2="http://schemas.microsoft.com/office/drawing/2015/10/21/chartex" xmlns:cx3="http://schemas.microsoft.com/office/drawing/2016/5/9/chartex" xmlns:cx4="http://schemas.microsoft.com/office/drawing/2016/5/10/chartex" xmlns:cx5="http://schemas.microsoft.com/office/drawing/2016/5/11/chartex" xmlns:cx6="http://schemas.microsoft.com/office/drawing/2016/5/12/chartex" xmlns:cx7="http://schemas.microsoft.com/office/drawing/2016/5/13/chartex" xmlns:cx8="http://schemas.microsoft.com/office/drawing/2016/5/14/chartex" xmlns:mc="http://schemas.openxmlformats.org/markup-compatibility/2006" xmlns:aink="http://schemas.microsoft.com/office/drawing/2016/ink" xmlns:am3d="http://schemas.microsoft.com/office/drawing/2017/model3d" xmlns:o="urn:schemas-microsoft-com:office:office" xmlns:r="http://schemas.openxmlformats.org/officeDocument/2006/relationships" xmlns:m="http://schemas.openxmlformats.org/officeDocument/2006/math" xmlns:v="urn:schemas-microsoft-com:vml" xmlns:wp14="http://schemas.microsoft.com/office/word/2010/wordprocessingDrawing" xmlns:wp="http://schemas.openxmlformats.org/drawingml/2006/wordprocessingDrawing" xmlns:w10="urn:schemas-microsoft-com:office:word" xmlns:w="http://schemas.openxmlformats.org/wordprocessingml/2006/main" xmlns:w14="http://schemas.microsoft.com/office/word/2010/wordml" xmlns:w15="http://schemas.microsoft.com/office/word/2012/wordml" xmlns:w16cid="http://schemas.microsoft.com/office/word/2016/wordml/cid" xmlns:w16se="http://schemas.microsoft.com/office/word/2015/wordml/symex" xmlns:wpg="http://schemas.microsoft.com/office/word/2010/wordprocessingGroup" xmlns:wpi="http://schemas.microsoft.com/office/word/2010/wordprocessingInk" xmlns:wne="http://schemas.microsoft.com/office/word/2006/wordml" xmlns:wps="http://schemas.microsoft.com/office/word/2010/wordprocessingShape" mc:Ignorable="w14 w15 w16se w16cid wp14">
   <w:body>
+    <w:p>
+      <w:pPr>
+        <w:rPr>
+          <w:rFonts w:ascii="Arial" w:eastAsia="Times New Roman" w:hAnsi="Arial" w:cs="Arial"/>
+          <w:color w:val="000000"/>
+          <w:sz w:val="20"/>
+          <w:szCs w:val="20"/>
+        </w:rPr>
+      </w:pPr>
+    </w:p>
     <w:p>
       <w:pPr>
         <w:rPr>
@@ -253,19 +263,11 @@
       </w:r>
       <w:proofErr w:type="spellStart"/>
       <w:r>
-        <w:t>eg</w:t>
-      </w:r>
-      <w:proofErr w:type="gramStart"/>
-      <w:r>
-        <w:t>.</w:t>
+        <w:t>eg.</w:t>
       </w:r>
       <w:proofErr w:type="spellEnd"/>
       <w:r>
-        <w:t xml:space="preserve"> </w:t>
-      </w:r>
-      <w:proofErr w:type="gramEnd"/>
-      <w:r>
-        <w:t>Phone no. can be more than one for a given student)</w:t>
+        <w:t xml:space="preserve"> Phone no. can be more than one for a given student)</w:t>
       </w:r>
     </w:p>
     <w:p>
@@ -281,19 +283,11 @@
       </w:r>
       <w:proofErr w:type="spellStart"/>
       <w:r>
-        <w:t>eg</w:t>
-      </w:r>
-      <w:proofErr w:type="gramStart"/>
-      <w:r>
-        <w:t>.</w:t>
+        <w:t>eg.</w:t>
       </w:r>
       <w:proofErr w:type="spellEnd"/>
       <w:r>
-        <w:t xml:space="preserve"> </w:t>
-      </w:r>
-      <w:proofErr w:type="gramEnd"/>
-      <w:r>
-        <w:t xml:space="preserve">Age is </w:t>
+        <w:t xml:space="preserve"> Age is </w:t>
       </w:r>
       <w:proofErr w:type="gramStart"/>
       <w:r>
@@ -317,31 +311,24 @@
       </w:r>
       <w:proofErr w:type="spellStart"/>
       <w:r>
-        <w:t>eg</w:t>
+        <w:t>eg.</w:t>
+      </w:r>
+      <w:proofErr w:type="spellEnd"/>
+      <w:r>
+        <w:t xml:space="preserve"> Fav colors/</w:t>
       </w:r>
       <w:proofErr w:type="gramStart"/>
       <w:r>
-        <w:t>.</w:t>
-      </w:r>
-      <w:proofErr w:type="spellEnd"/>
-      <w:r>
-        <w:t xml:space="preserve"> </w:t>
+        <w:t>foods..</w:t>
       </w:r>
       <w:proofErr w:type="gramEnd"/>
       <w:r>
-        <w:t>Fav colors/</w:t>
-      </w:r>
-      <w:proofErr w:type="gramStart"/>
-      <w:r>
-        <w:t>foods..</w:t>
-      </w:r>
-      <w:proofErr w:type="gramEnd"/>
-      <w:r>
         <w:t>)</w:t>
       </w:r>
     </w:p>
     <w:p>
       <w:r>
+        <w:lastRenderedPageBreak/>
         <w:t>ENTITY SETS</w:t>
       </w:r>
     </w:p>
@@ -354,7 +341,6 @@
         </w:numPr>
       </w:pPr>
       <w:r>
-        <w:lastRenderedPageBreak/>
         <w:t>a set of entities with the same set of attributes</w:t>
       </w:r>
     </w:p>
@@ -769,11 +755,10 @@
           </wp:inline>
         </w:drawing>
       </w:r>
-      <w:bookmarkStart w:id="2" w:name="_GoBack"/>
-      <w:bookmarkEnd w:id="2"/>
-    </w:p>
-    <w:p>
-      <w:r>
+    </w:p>
+    <w:p>
+      <w:r>
+        <w:lastRenderedPageBreak/>
         <w:t>SUBCLASSES &amp; INHERITANCE</w:t>
       </w:r>
     </w:p>
@@ -782,7 +767,6 @@
         <w:rPr>
           <w:noProof/>
         </w:rPr>
-        <w:lastRenderedPageBreak/>
         <w:drawing>
           <wp:inline distT="0" distB="0" distL="0" distR="0" wp14:anchorId="77633D21" wp14:editId="2589C462">
             <wp:extent cx="5747657" cy="2222305"/>
@@ -820,7 +804,187 @@
         </w:drawing>
       </w:r>
     </w:p>
+    <w:p>
+      <w:r>
+        <w:t>Design Using the ER Model</w:t>
+      </w:r>
+    </w:p>
+    <w:p>
+      <w:pPr>
+        <w:pStyle w:val="ListParagraph"/>
+        <w:numPr>
+          <w:ilvl w:val="0"/>
+          <w:numId w:val="9"/>
+        </w:numPr>
+      </w:pPr>
+      <w:r>
+        <w:t xml:space="preserve">Simple, powerful set of data modelling </w:t>
+      </w:r>
+      <w:proofErr w:type="spellStart"/>
+      <w:r>
+        <w:t>olls</w:t>
+      </w:r>
+      <w:proofErr w:type="spellEnd"/>
+    </w:p>
+    <w:p>
+      <w:pPr>
+        <w:pStyle w:val="ListParagraph"/>
+        <w:numPr>
+          <w:ilvl w:val="0"/>
+          <w:numId w:val="9"/>
+        </w:numPr>
+      </w:pPr>
+      <w:r>
+        <w:t>Consideration:</w:t>
+      </w:r>
+    </w:p>
+    <w:p>
+      <w:pPr>
+        <w:pStyle w:val="ListParagraph"/>
+        <w:numPr>
+          <w:ilvl w:val="1"/>
+          <w:numId w:val="9"/>
+        </w:numPr>
+      </w:pPr>
+      <w:r>
+        <w:t xml:space="preserve">Should an object be represented by an attribute or </w:t>
+      </w:r>
+      <w:proofErr w:type="gramStart"/>
+      <w:r>
+        <w:t>entity</w:t>
+      </w:r>
+      <w:proofErr w:type="gramEnd"/>
+    </w:p>
+    <w:p>
+      <w:pPr>
+        <w:pStyle w:val="ListParagraph"/>
+        <w:numPr>
+          <w:ilvl w:val="1"/>
+          <w:numId w:val="9"/>
+        </w:numPr>
+      </w:pPr>
+      <w:r>
+        <w:t>Is a ‘concept’ best expressed as an entity or relationship</w:t>
+      </w:r>
+    </w:p>
+    <w:p>
+      <w:pPr>
+        <w:pStyle w:val="ListParagraph"/>
+        <w:numPr>
+          <w:ilvl w:val="1"/>
+          <w:numId w:val="9"/>
+        </w:numPr>
+      </w:pPr>
+      <w:r>
+        <w:t>Should we use n-way relationship or several 2-way relationships</w:t>
+      </w:r>
+    </w:p>
+    <w:p>
+      <w:pPr>
+        <w:pStyle w:val="ListParagraph"/>
+        <w:numPr>
+          <w:ilvl w:val="1"/>
+          <w:numId w:val="9"/>
+        </w:numPr>
+      </w:pPr>
+      <w:r>
+        <w:t xml:space="preserve">Is an object a strong or weak </w:t>
+      </w:r>
+      <w:proofErr w:type="gramStart"/>
+      <w:r>
+        <w:t>entity (usually strong)</w:t>
+      </w:r>
+      <w:proofErr w:type="gramEnd"/>
+    </w:p>
+    <w:p>
+      <w:pPr>
+        <w:pStyle w:val="ListParagraph"/>
+        <w:numPr>
+          <w:ilvl w:val="1"/>
+          <w:numId w:val="9"/>
+        </w:numPr>
+      </w:pPr>
+      <w:r>
+        <w:t>Are there subclasses/super classes within the entities</w:t>
+      </w:r>
+    </w:p>
     <w:p/>
+    <w:p/>
+    <w:p/>
+    <w:p/>
+    <w:p/>
+    <w:p/>
+    <w:p/>
+    <w:p/>
+    <w:p/>
+    <w:p/>
+    <w:p/>
+    <w:p/>
+    <w:p/>
+    <w:p/>
+    <w:p>
+      <w:bookmarkStart w:id="2" w:name="_GoBack"/>
+      <w:bookmarkEnd w:id="2"/>
+      <w:r>
+        <w:lastRenderedPageBreak/>
+        <w:t>Exercise04 – medical central</w:t>
+      </w:r>
+    </w:p>
+    <w:p>
+      <w:r>
+        <w:rPr>
+          <w:noProof/>
+        </w:rPr>
+        <w:drawing>
+          <wp:inline distT="0" distB="0" distL="0" distR="0" wp14:anchorId="6AF35377" wp14:editId="61C9A621">
+            <wp:extent cx="4069631" cy="5989320"/>
+            <wp:effectExtent l="0" t="0" r="7620" b="0"/>
+            <wp:docPr id="9" name="Picture 9"/>
+            <wp:cNvGraphicFramePr>
+              <a:graphicFrameLocks xmlns:a="http://schemas.openxmlformats.org/drawingml/2006/main" noChangeAspect="1"/>
+            </wp:cNvGraphicFramePr>
+            <a:graphic xmlns:a="http://schemas.openxmlformats.org/drawingml/2006/main">
+              <a:graphicData uri="http://schemas.openxmlformats.org/drawingml/2006/picture">
+                <pic:pic xmlns:pic="http://schemas.openxmlformats.org/drawingml/2006/picture">
+                  <pic:nvPicPr>
+                    <pic:cNvPr id="0" name="Picture 2"/>
+                    <pic:cNvPicPr>
+                      <a:picLocks noChangeAspect="1" noChangeArrowheads="1"/>
+                    </pic:cNvPicPr>
+                  </pic:nvPicPr>
+                  <pic:blipFill>
+                    <a:blip r:embed="rId17" cstate="print">
+                      <a:extLst>
+                        <a:ext uri="{28A0092B-C50C-407E-A947-70E740481C1C}">
+                          <a14:useLocalDpi xmlns:a14="http://schemas.microsoft.com/office/drawing/2010/main" val="0"/>
+                        </a:ext>
+                      </a:extLst>
+                    </a:blip>
+                    <a:srcRect/>
+                    <a:stretch>
+                      <a:fillRect/>
+                    </a:stretch>
+                  </pic:blipFill>
+                  <pic:spPr bwMode="auto">
+                    <a:xfrm>
+                      <a:off x="0" y="0"/>
+                      <a:ext cx="4070507" cy="5990609"/>
+                    </a:xfrm>
+                    <a:prstGeom prst="rect">
+                      <a:avLst/>
+                    </a:prstGeom>
+                    <a:noFill/>
+                    <a:ln>
+                      <a:noFill/>
+                    </a:ln>
+                  </pic:spPr>
+                </pic:pic>
+              </a:graphicData>
+            </a:graphic>
+          </wp:inline>
+        </w:drawing>
+      </w:r>
+    </w:p>
     <w:sectPr>
       <w:pgSz w:w="12240" w:h="15840"/>
       <w:pgMar w:top="1440" w:right="1440" w:bottom="1440" w:left="1440" w:header="720" w:footer="720" w:gutter="0"/>
@@ -941,10 +1105,7 @@
       </w:r>
       <w:proofErr w:type="spellEnd"/>
       <w:r>
-        <w:t xml:space="preserve"> Student number for students.</w:t>
-      </w:r>
-      <w:r>
-        <w:t xml:space="preserve"> / student phone number for students</w:t>
+        <w:t xml:space="preserve"> Student number for students. / student phone number for students</w:t>
       </w:r>
     </w:p>
     <w:p>
@@ -1379,6 +1540,118 @@
     </w:lvl>
   </w:abstractNum>
   <w:abstractNum w:abstractNumId="4" w15:restartNumberingAfterBreak="0">
+    <w:nsid w:val="59D75B63"/>
+    <w:multiLevelType w:val="hybridMultilevel"/>
+    <w:tmpl w:val="9DA6919E"/>
+    <w:lvl w:ilvl="0" w:tplc="570E48F0">
+      <w:numFmt w:val="bullet"/>
+      <w:lvlText w:val="-"/>
+      <w:lvlJc w:val="left"/>
+      <w:pPr>
+        <w:ind w:left="720" w:hanging="360"/>
+      </w:pPr>
+      <w:rPr>
+        <w:rFonts w:ascii="Calibri" w:eastAsiaTheme="minorEastAsia" w:hAnsi="Calibri" w:cs="Calibri" w:hint="default"/>
+      </w:rPr>
+    </w:lvl>
+    <w:lvl w:ilvl="1" w:tplc="04090003">
+      <w:start w:val="1"/>
+      <w:numFmt w:val="bullet"/>
+      <w:lvlText w:val="o"/>
+      <w:lvlJc w:val="left"/>
+      <w:pPr>
+        <w:ind w:left="1440" w:hanging="360"/>
+      </w:pPr>
+      <w:rPr>
+        <w:rFonts w:ascii="Courier New" w:hAnsi="Courier New" w:cs="Courier New" w:hint="default"/>
+      </w:rPr>
+    </w:lvl>
+    <w:lvl w:ilvl="2" w:tplc="04090005">
+      <w:start w:val="1"/>
+      <w:numFmt w:val="bullet"/>
+      <w:lvlText w:val=""/>
+      <w:lvlJc w:val="left"/>
+      <w:pPr>
+        <w:ind w:left="2160" w:hanging="360"/>
+      </w:pPr>
+      <w:rPr>
+        <w:rFonts w:ascii="Wingdings" w:hAnsi="Wingdings" w:hint="default"/>
+      </w:rPr>
+    </w:lvl>
+    <w:lvl w:ilvl="3" w:tplc="04090001" w:tentative="1">
+      <w:start w:val="1"/>
+      <w:numFmt w:val="bullet"/>
+      <w:lvlText w:val=""/>
+      <w:lvlJc w:val="left"/>
+      <w:pPr>
+        <w:ind w:left="2880" w:hanging="360"/>
+      </w:pPr>
+      <w:rPr>
+        <w:rFonts w:ascii="Symbol" w:hAnsi="Symbol" w:hint="default"/>
+      </w:rPr>
+    </w:lvl>
+    <w:lvl w:ilvl="4" w:tplc="04090003" w:tentative="1">
+      <w:start w:val="1"/>
+      <w:numFmt w:val="bullet"/>
+      <w:lvlText w:val="o"/>
+      <w:lvlJc w:val="left"/>
+      <w:pPr>
+        <w:ind w:left="3600" w:hanging="360"/>
+      </w:pPr>
+      <w:rPr>
+        <w:rFonts w:ascii="Courier New" w:hAnsi="Courier New" w:cs="Courier New" w:hint="default"/>
+      </w:rPr>
+    </w:lvl>
+    <w:lvl w:ilvl="5" w:tplc="04090005" w:tentative="1">
+      <w:start w:val="1"/>
+      <w:numFmt w:val="bullet"/>
+      <w:lvlText w:val=""/>
+      <w:lvlJc w:val="left"/>
+      <w:pPr>
+        <w:ind w:left="4320" w:hanging="360"/>
+      </w:pPr>
+      <w:rPr>
+        <w:rFonts w:ascii="Wingdings" w:hAnsi="Wingdings" w:hint="default"/>
+      </w:rPr>
+    </w:lvl>
+    <w:lvl w:ilvl="6" w:tplc="04090001" w:tentative="1">
+      <w:start w:val="1"/>
+      <w:numFmt w:val="bullet"/>
+      <w:lvlText w:val=""/>
+      <w:lvlJc w:val="left"/>
+      <w:pPr>
+        <w:ind w:left="5040" w:hanging="360"/>
+      </w:pPr>
+      <w:rPr>
+        <w:rFonts w:ascii="Symbol" w:hAnsi="Symbol" w:hint="default"/>
+      </w:rPr>
+    </w:lvl>
+    <w:lvl w:ilvl="7" w:tplc="04090003" w:tentative="1">
+      <w:start w:val="1"/>
+      <w:numFmt w:val="bullet"/>
+      <w:lvlText w:val="o"/>
+      <w:lvlJc w:val="left"/>
+      <w:pPr>
+        <w:ind w:left="5760" w:hanging="360"/>
+      </w:pPr>
+      <w:rPr>
+        <w:rFonts w:ascii="Courier New" w:hAnsi="Courier New" w:cs="Courier New" w:hint="default"/>
+      </w:rPr>
+    </w:lvl>
+    <w:lvl w:ilvl="8" w:tplc="04090005" w:tentative="1">
+      <w:start w:val="1"/>
+      <w:numFmt w:val="bullet"/>
+      <w:lvlText w:val=""/>
+      <w:lvlJc w:val="left"/>
+      <w:pPr>
+        <w:ind w:left="6480" w:hanging="360"/>
+      </w:pPr>
+      <w:rPr>
+        <w:rFonts w:ascii="Wingdings" w:hAnsi="Wingdings" w:hint="default"/>
+      </w:rPr>
+    </w:lvl>
+  </w:abstractNum>
+  <w:abstractNum w:abstractNumId="5" w15:restartNumberingAfterBreak="0">
     <w:nsid w:val="6D59507E"/>
     <w:multiLevelType w:val="hybridMultilevel"/>
     <w:tmpl w:val="D90E7480"/>
@@ -1467,7 +1740,7 @@
       </w:pPr>
     </w:lvl>
   </w:abstractNum>
-  <w:abstractNum w:abstractNumId="5" w15:restartNumberingAfterBreak="0">
+  <w:abstractNum w:abstractNumId="6" w15:restartNumberingAfterBreak="0">
     <w:nsid w:val="6F7F2595"/>
     <w:multiLevelType w:val="hybridMultilevel"/>
     <w:tmpl w:val="FF84376A"/>
@@ -1556,7 +1829,7 @@
       </w:pPr>
     </w:lvl>
   </w:abstractNum>
-  <w:abstractNum w:abstractNumId="6" w15:restartNumberingAfterBreak="0">
+  <w:abstractNum w:abstractNumId="7" w15:restartNumberingAfterBreak="0">
     <w:nsid w:val="6FEB4DA1"/>
     <w:multiLevelType w:val="hybridMultilevel"/>
     <w:tmpl w:val="E4D444BA"/>
@@ -1645,7 +1918,7 @@
       </w:pPr>
     </w:lvl>
   </w:abstractNum>
-  <w:abstractNum w:abstractNumId="7" w15:restartNumberingAfterBreak="0">
+  <w:abstractNum w:abstractNumId="8" w15:restartNumberingAfterBreak="0">
     <w:nsid w:val="70500EA1"/>
     <w:multiLevelType w:val="multilevel"/>
     <w:tmpl w:val="C77A1FDE"/>
@@ -1795,28 +2068,31 @@
     </w:lvl>
   </w:abstractNum>
   <w:num w:numId="1">
-    <w:abstractNumId w:val="7"/>
+    <w:abstractNumId w:val="8"/>
   </w:num>
   <w:num w:numId="2">
     <w:abstractNumId w:val="2"/>
   </w:num>
   <w:num w:numId="3">
-    <w:abstractNumId w:val="5"/>
+    <w:abstractNumId w:val="6"/>
   </w:num>
   <w:num w:numId="4">
-    <w:abstractNumId w:val="4"/>
+    <w:abstractNumId w:val="5"/>
   </w:num>
   <w:num w:numId="5">
     <w:abstractNumId w:val="1"/>
   </w:num>
   <w:num w:numId="6">
-    <w:abstractNumId w:val="6"/>
+    <w:abstractNumId w:val="7"/>
   </w:num>
   <w:num w:numId="7">
     <w:abstractNumId w:val="3"/>
   </w:num>
   <w:num w:numId="8">
     <w:abstractNumId w:val="0"/>
+  </w:num>
+  <w:num w:numId="9">
+    <w:abstractNumId w:val="4"/>
   </w:num>
 </w:numbering>
 </file>
@@ -2702,7 +2978,7 @@
 </file>
 
 <file path=customXml/itemProps1.xml><?xml version="1.0" encoding="utf-8"?>
-<ds:datastoreItem xmlns:ds="http://schemas.openxmlformats.org/officeDocument/2006/customXml" ds:itemID="{124B82DD-9E92-4184-9228-C42993A65CD7}">
+<ds:datastoreItem xmlns:ds="http://schemas.openxmlformats.org/officeDocument/2006/customXml" ds:itemID="{26C8F882-99DC-4380-A8B9-41D0F11904E3}">
   <ds:schemaRefs>
     <ds:schemaRef ds:uri="http://schemas.openxmlformats.org/officeDocument/2006/bibliography"/>
   </ds:schemaRefs>

</xml_diff>